<commit_message>
fixed derp with TOC
</commit_message>
<xml_diff>
--- a/dev doc.docx
+++ b/dev doc.docx
@@ -61,7 +61,7 @@
         <w:rPr>
           <w:noProof/>
         </w:rPr>
-        <w:instrText xml:space="preserve"> PAGEREF _Toc375767865 \h </w:instrText>
+        <w:instrText xml:space="preserve"> PAGEREF _Toc375768559 \h </w:instrText>
       </w:r>
       <w:r>
         <w:rPr>
@@ -120,7 +120,7 @@
         <w:rPr>
           <w:noProof/>
         </w:rPr>
-        <w:instrText xml:space="preserve"> PAGEREF _Toc375767866 \h </w:instrText>
+        <w:instrText xml:space="preserve"> PAGEREF _Toc375768560 \h </w:instrText>
       </w:r>
       <w:r>
         <w:rPr>
@@ -137,7 +137,7 @@
         <w:rPr>
           <w:noProof/>
         </w:rPr>
-        <w:t>3</w:t>
+        <w:t>2</w:t>
       </w:r>
       <w:r>
         <w:rPr>
@@ -179,7 +179,7 @@
         <w:rPr>
           <w:noProof/>
         </w:rPr>
-        <w:instrText xml:space="preserve"> PAGEREF _Toc375767867 \h </w:instrText>
+        <w:instrText xml:space="preserve"> PAGEREF _Toc375768561 \h </w:instrText>
       </w:r>
       <w:r>
         <w:rPr>
@@ -196,7 +196,7 @@
         <w:rPr>
           <w:noProof/>
         </w:rPr>
-        <w:t>4</w:t>
+        <w:t>3</w:t>
       </w:r>
       <w:r>
         <w:rPr>
@@ -238,7 +238,7 @@
         <w:rPr>
           <w:noProof/>
         </w:rPr>
-        <w:instrText xml:space="preserve"> PAGEREF _Toc375767868 \h </w:instrText>
+        <w:instrText xml:space="preserve"> PAGEREF _Toc375768562 \h </w:instrText>
       </w:r>
       <w:r>
         <w:rPr>
@@ -255,7 +255,7 @@
         <w:rPr>
           <w:noProof/>
         </w:rPr>
-        <w:t>4</w:t>
+        <w:t>3</w:t>
       </w:r>
       <w:r>
         <w:rPr>
@@ -297,7 +297,7 @@
         <w:rPr>
           <w:noProof/>
         </w:rPr>
-        <w:instrText xml:space="preserve"> PAGEREF _Toc375767869 \h </w:instrText>
+        <w:instrText xml:space="preserve"> PAGEREF _Toc375768563 \h </w:instrText>
       </w:r>
       <w:r>
         <w:rPr>
@@ -314,7 +314,7 @@
         <w:rPr>
           <w:noProof/>
         </w:rPr>
-        <w:t>4</w:t>
+        <w:t>3</w:t>
       </w:r>
       <w:r>
         <w:rPr>
@@ -356,7 +356,7 @@
         <w:rPr>
           <w:noProof/>
         </w:rPr>
-        <w:instrText xml:space="preserve"> PAGEREF _Toc375767870 \h </w:instrText>
+        <w:instrText xml:space="preserve"> PAGEREF _Toc375768564 \h </w:instrText>
       </w:r>
       <w:r>
         <w:rPr>
@@ -373,7 +373,7 @@
         <w:rPr>
           <w:noProof/>
         </w:rPr>
-        <w:t>4</w:t>
+        <w:t>3</w:t>
       </w:r>
       <w:r>
         <w:rPr>
@@ -415,7 +415,7 @@
         <w:rPr>
           <w:noProof/>
         </w:rPr>
-        <w:instrText xml:space="preserve"> PAGEREF _Toc375767871 \h </w:instrText>
+        <w:instrText xml:space="preserve"> PAGEREF _Toc375768565 \h </w:instrText>
       </w:r>
       <w:r>
         <w:rPr>
@@ -432,7 +432,7 @@
         <w:rPr>
           <w:noProof/>
         </w:rPr>
-        <w:t>4</w:t>
+        <w:t>3</w:t>
       </w:r>
       <w:r>
         <w:rPr>
@@ -474,7 +474,7 @@
         <w:rPr>
           <w:noProof/>
         </w:rPr>
-        <w:instrText xml:space="preserve"> PAGEREF _Toc375767872 \h </w:instrText>
+        <w:instrText xml:space="preserve"> PAGEREF _Toc375768566 \h </w:instrText>
       </w:r>
       <w:r>
         <w:rPr>
@@ -491,7 +491,7 @@
         <w:rPr>
           <w:noProof/>
         </w:rPr>
-        <w:t>4</w:t>
+        <w:t>3</w:t>
       </w:r>
       <w:r>
         <w:rPr>
@@ -533,7 +533,7 @@
         <w:rPr>
           <w:noProof/>
         </w:rPr>
-        <w:instrText xml:space="preserve"> PAGEREF _Toc375767873 \h </w:instrText>
+        <w:instrText xml:space="preserve"> PAGEREF _Toc375768567 \h </w:instrText>
       </w:r>
       <w:r>
         <w:rPr>
@@ -550,7 +550,7 @@
         <w:rPr>
           <w:noProof/>
         </w:rPr>
-        <w:t>4</w:t>
+        <w:t>3</w:t>
       </w:r>
       <w:r>
         <w:rPr>
@@ -592,7 +592,7 @@
         <w:rPr>
           <w:noProof/>
         </w:rPr>
-        <w:instrText xml:space="preserve"> PAGEREF _Toc375767874 \h </w:instrText>
+        <w:instrText xml:space="preserve"> PAGEREF _Toc375768568 \h </w:instrText>
       </w:r>
       <w:r>
         <w:rPr>
@@ -609,7 +609,7 @@
         <w:rPr>
           <w:noProof/>
         </w:rPr>
-        <w:t>5</w:t>
+        <w:t>4</w:t>
       </w:r>
       <w:r>
         <w:rPr>
@@ -651,7 +651,7 @@
         <w:rPr>
           <w:noProof/>
         </w:rPr>
-        <w:instrText xml:space="preserve"> PAGEREF _Toc375767875 \h </w:instrText>
+        <w:instrText xml:space="preserve"> PAGEREF _Toc375768569 \h </w:instrText>
       </w:r>
       <w:r>
         <w:rPr>
@@ -668,7 +668,7 @@
         <w:rPr>
           <w:noProof/>
         </w:rPr>
-        <w:t>6</w:t>
+        <w:t>5</w:t>
       </w:r>
       <w:r>
         <w:rPr>
@@ -710,7 +710,7 @@
         <w:rPr>
           <w:noProof/>
         </w:rPr>
-        <w:instrText xml:space="preserve"> PAGEREF _Toc375767876 \h </w:instrText>
+        <w:instrText xml:space="preserve"> PAGEREF _Toc375768570 \h </w:instrText>
       </w:r>
       <w:r>
         <w:rPr>
@@ -727,7 +727,7 @@
         <w:rPr>
           <w:noProof/>
         </w:rPr>
-        <w:t>6</w:t>
+        <w:t>5</w:t>
       </w:r>
       <w:r>
         <w:rPr>
@@ -769,7 +769,7 @@
         <w:rPr>
           <w:noProof/>
         </w:rPr>
-        <w:instrText xml:space="preserve"> PAGEREF _Toc375767877 \h </w:instrText>
+        <w:instrText xml:space="preserve"> PAGEREF _Toc375768571 \h </w:instrText>
       </w:r>
       <w:r>
         <w:rPr>
@@ -786,7 +786,7 @@
         <w:rPr>
           <w:noProof/>
         </w:rPr>
-        <w:t>6</w:t>
+        <w:t>5</w:t>
       </w:r>
       <w:r>
         <w:rPr>
@@ -828,7 +828,7 @@
         <w:rPr>
           <w:noProof/>
         </w:rPr>
-        <w:instrText xml:space="preserve"> PAGEREF _Toc375767878 \h </w:instrText>
+        <w:instrText xml:space="preserve"> PAGEREF _Toc375768572 \h </w:instrText>
       </w:r>
       <w:r>
         <w:rPr>
@@ -845,7 +845,7 @@
         <w:rPr>
           <w:noProof/>
         </w:rPr>
-        <w:t>6</w:t>
+        <w:t>5</w:t>
       </w:r>
       <w:r>
         <w:rPr>
@@ -887,7 +887,7 @@
         <w:rPr>
           <w:noProof/>
         </w:rPr>
-        <w:instrText xml:space="preserve"> PAGEREF _Toc375767879 \h </w:instrText>
+        <w:instrText xml:space="preserve"> PAGEREF _Toc375768573 \h </w:instrText>
       </w:r>
       <w:r>
         <w:rPr>
@@ -904,7 +904,7 @@
         <w:rPr>
           <w:noProof/>
         </w:rPr>
-        <w:t>6</w:t>
+        <w:t>5</w:t>
       </w:r>
       <w:r>
         <w:rPr>
@@ -946,7 +946,7 @@
         <w:rPr>
           <w:noProof/>
         </w:rPr>
-        <w:instrText xml:space="preserve"> PAGEREF _Toc375767880 \h </w:instrText>
+        <w:instrText xml:space="preserve"> PAGEREF _Toc375768574 \h </w:instrText>
       </w:r>
       <w:r>
         <w:rPr>
@@ -963,7 +963,7 @@
         <w:rPr>
           <w:noProof/>
         </w:rPr>
-        <w:t>6</w:t>
+        <w:t>5</w:t>
       </w:r>
       <w:r>
         <w:rPr>
@@ -1005,7 +1005,7 @@
         <w:rPr>
           <w:noProof/>
         </w:rPr>
-        <w:instrText xml:space="preserve"> PAGEREF _Toc375767881 \h </w:instrText>
+        <w:instrText xml:space="preserve"> PAGEREF _Toc375768575 \h </w:instrText>
       </w:r>
       <w:r>
         <w:rPr>
@@ -1022,7 +1022,7 @@
         <w:rPr>
           <w:noProof/>
         </w:rPr>
-        <w:t>6</w:t>
+        <w:t>5</w:t>
       </w:r>
       <w:r>
         <w:rPr>
@@ -1046,6 +1046,124 @@
         <w:rPr>
           <w:noProof/>
         </w:rPr>
+        <w:t>Server Management</w:t>
+      </w:r>
+      <w:r>
+        <w:rPr>
+          <w:noProof/>
+        </w:rPr>
+        <w:tab/>
+      </w:r>
+      <w:r>
+        <w:rPr>
+          <w:noProof/>
+        </w:rPr>
+        <w:fldChar w:fldCharType="begin"/>
+      </w:r>
+      <w:r>
+        <w:rPr>
+          <w:noProof/>
+        </w:rPr>
+        <w:instrText xml:space="preserve"> PAGEREF _Toc375768576 \h </w:instrText>
+      </w:r>
+      <w:r>
+        <w:rPr>
+          <w:noProof/>
+        </w:rPr>
+      </w:r>
+      <w:r>
+        <w:rPr>
+          <w:noProof/>
+        </w:rPr>
+        <w:fldChar w:fldCharType="separate"/>
+      </w:r>
+      <w:r>
+        <w:rPr>
+          <w:noProof/>
+        </w:rPr>
+        <w:t>6</w:t>
+      </w:r>
+      <w:r>
+        <w:rPr>
+          <w:noProof/>
+        </w:rPr>
+        <w:fldChar w:fldCharType="end"/>
+      </w:r>
+    </w:p>
+    <w:p>
+      <w:pPr>
+        <w:pStyle w:val="TOC2"/>
+        <w:tabs>
+          <w:tab w:val="right" w:leader="dot" w:pos="9016"/>
+        </w:tabs>
+        <w:rPr>
+          <w:rFonts w:asciiTheme="minorHAnsi" w:hAnsiTheme="minorHAnsi"/>
+          <w:noProof/>
+        </w:rPr>
+      </w:pPr>
+      <w:r>
+        <w:rPr>
+          <w:noProof/>
+        </w:rPr>
+        <w:t>Player Accounts</w:t>
+      </w:r>
+      <w:r>
+        <w:rPr>
+          <w:noProof/>
+        </w:rPr>
+        <w:tab/>
+      </w:r>
+      <w:r>
+        <w:rPr>
+          <w:noProof/>
+        </w:rPr>
+        <w:fldChar w:fldCharType="begin"/>
+      </w:r>
+      <w:r>
+        <w:rPr>
+          <w:noProof/>
+        </w:rPr>
+        <w:instrText xml:space="preserve"> PAGEREF _Toc375768577 \h </w:instrText>
+      </w:r>
+      <w:r>
+        <w:rPr>
+          <w:noProof/>
+        </w:rPr>
+      </w:r>
+      <w:r>
+        <w:rPr>
+          <w:noProof/>
+        </w:rPr>
+        <w:fldChar w:fldCharType="separate"/>
+      </w:r>
+      <w:r>
+        <w:rPr>
+          <w:noProof/>
+        </w:rPr>
+        <w:t>6</w:t>
+      </w:r>
+      <w:r>
+        <w:rPr>
+          <w:noProof/>
+        </w:rPr>
+        <w:fldChar w:fldCharType="end"/>
+      </w:r>
+    </w:p>
+    <w:p>
+      <w:pPr>
+        <w:pStyle w:val="TOC2"/>
+        <w:tabs>
+          <w:tab w:val="right" w:leader="dot" w:pos="9016"/>
+        </w:tabs>
+        <w:rPr>
+          <w:rFonts w:asciiTheme="minorHAnsi" w:hAnsiTheme="minorHAnsi"/>
+          <w:noProof/>
+        </w:rPr>
+      </w:pPr>
+      <w:r>
+        <w:rPr>
+          <w:noProof/>
+        </w:rPr>
         <w:t>Player Characters</w:t>
       </w:r>
       <w:r>
@@ -1064,7 +1182,7 @@
         <w:rPr>
           <w:noProof/>
         </w:rPr>
-        <w:instrText xml:space="preserve"> PAGEREF _Toc375767882 \h </w:instrText>
+        <w:instrText xml:space="preserve"> PAGEREF _Toc375768578 \h </w:instrText>
       </w:r>
       <w:r>
         <w:rPr>
@@ -1081,7 +1199,7 @@
         <w:rPr>
           <w:noProof/>
         </w:rPr>
-        <w:t>7</w:t>
+        <w:t>6</w:t>
       </w:r>
       <w:r>
         <w:rPr>
@@ -1105,7 +1223,7 @@
         <w:rPr>
           <w:noProof/>
         </w:rPr>
-        <w:t>Server Management</w:t>
+        <w:t>Todo List</w:t>
       </w:r>
       <w:r>
         <w:rPr>
@@ -1123,7 +1241,7 @@
         <w:rPr>
           <w:noProof/>
         </w:rPr>
-        <w:instrText xml:space="preserve"> PAGEREF _Toc375767883 \h </w:instrText>
+        <w:instrText xml:space="preserve"> PAGEREF _Toc375768579 \h </w:instrText>
       </w:r>
       <w:r>
         <w:rPr>
@@ -1140,7 +1258,7 @@
         <w:rPr>
           <w:noProof/>
         </w:rPr>
-        <w:t>8</w:t>
+        <w:t>7</w:t>
       </w:r>
       <w:r>
         <w:rPr>
@@ -1150,127 +1268,11 @@
       </w:r>
     </w:p>
     <w:p>
-      <w:pPr>
-        <w:pStyle w:val="TOC2"/>
-        <w:tabs>
-          <w:tab w:val="right" w:leader="dot" w:pos="9016"/>
-        </w:tabs>
-        <w:rPr>
-          <w:rFonts w:asciiTheme="minorHAnsi" w:hAnsiTheme="minorHAnsi"/>
-          <w:noProof/>
-        </w:rPr>
-      </w:pPr>
-      <w:r>
-        <w:rPr>
-          <w:noProof/>
-        </w:rPr>
-        <w:t>Player Accounts</w:t>
-      </w:r>
-      <w:r>
-        <w:rPr>
-          <w:noProof/>
-        </w:rPr>
-        <w:tab/>
-      </w:r>
-      <w:r>
-        <w:rPr>
-          <w:noProof/>
-        </w:rPr>
-        <w:fldChar w:fldCharType="begin"/>
-      </w:r>
-      <w:r>
-        <w:rPr>
-          <w:noProof/>
-        </w:rPr>
-        <w:instrText xml:space="preserve"> PAGEREF _Toc375767884 \h </w:instrText>
-      </w:r>
-      <w:r>
-        <w:rPr>
-          <w:noProof/>
-        </w:rPr>
-      </w:r>
-      <w:r>
-        <w:rPr>
-          <w:noProof/>
-        </w:rPr>
-        <w:fldChar w:fldCharType="separate"/>
-      </w:r>
-      <w:r>
-        <w:rPr>
-          <w:noProof/>
-        </w:rPr>
-        <w:t>8</w:t>
-      </w:r>
-      <w:r>
-        <w:rPr>
-          <w:noProof/>
-        </w:rPr>
+      <w:r>
         <w:fldChar w:fldCharType="end"/>
       </w:r>
-    </w:p>
-    <w:p>
-      <w:pPr>
-        <w:pStyle w:val="TOC1"/>
-        <w:tabs>
-          <w:tab w:val="right" w:leader="dot" w:pos="9016"/>
-        </w:tabs>
-        <w:rPr>
-          <w:rFonts w:asciiTheme="minorHAnsi" w:hAnsiTheme="minorHAnsi"/>
-          <w:noProof/>
-        </w:rPr>
-      </w:pPr>
-      <w:r>
-        <w:rPr>
-          <w:noProof/>
-        </w:rPr>
-        <w:t>Todo List</w:t>
-      </w:r>
-      <w:r>
-        <w:rPr>
-          <w:noProof/>
-        </w:rPr>
-        <w:tab/>
-      </w:r>
-      <w:r>
-        <w:rPr>
-          <w:noProof/>
-        </w:rPr>
-        <w:fldChar w:fldCharType="begin"/>
-      </w:r>
-      <w:r>
-        <w:rPr>
-          <w:noProof/>
-        </w:rPr>
-        <w:instrText xml:space="preserve"> PAGEREF _Toc375767885 \h </w:instrText>
-      </w:r>
-      <w:r>
-        <w:rPr>
-          <w:noProof/>
-        </w:rPr>
-      </w:r>
-      <w:r>
-        <w:rPr>
-          <w:noProof/>
-        </w:rPr>
-        <w:fldChar w:fldCharType="separate"/>
-      </w:r>
-      <w:r>
-        <w:rPr>
-          <w:noProof/>
-        </w:rPr>
-        <w:t>9</w:t>
-      </w:r>
-      <w:r>
-        <w:rPr>
-          <w:noProof/>
-        </w:rPr>
-        <w:fldChar w:fldCharType="end"/>
-      </w:r>
-    </w:p>
-    <w:p>
-      <w:r>
-        <w:fldChar w:fldCharType="end"/>
-      </w:r>
+      <w:bookmarkStart w:id="0" w:name="_GoBack"/>
+      <w:bookmarkEnd w:id="0"/>
     </w:p>
     <w:p>
       <w:pPr>
@@ -1284,12 +1286,12 @@
       <w:pPr>
         <w:pStyle w:val="Heading1"/>
       </w:pPr>
-      <w:bookmarkStart w:id="0" w:name="_Toc375767865"/>
+      <w:bookmarkStart w:id="1" w:name="_Toc375768559"/>
       <w:r>
         <w:lastRenderedPageBreak/>
         <w:t>Introduction</w:t>
       </w:r>
-      <w:bookmarkEnd w:id="0"/>
+      <w:bookmarkEnd w:id="1"/>
     </w:p>
     <w:p/>
     <w:p>
@@ -1339,10 +1341,7 @@
         <w:t>.</w:t>
       </w:r>
     </w:p>
-    <w:p>
-      <w:bookmarkStart w:id="1" w:name="_GoBack"/>
-      <w:bookmarkEnd w:id="1"/>
-    </w:p>
+    <w:p/>
     <w:p>
       <w:r>
         <w:t>I have a long road ahead of me, but one of the first things I need to do is to complete a draft of this document. So, if you see any italic text, you can consider that to be an incomp</w:t>
@@ -1369,7 +1368,7 @@
       <w:pPr>
         <w:pStyle w:val="Heading1"/>
       </w:pPr>
-      <w:bookmarkStart w:id="2" w:name="_Toc375767866"/>
+      <w:bookmarkStart w:id="2" w:name="_Toc375768560"/>
       <w:r>
         <w:t>Monetization</w:t>
       </w:r>
@@ -1402,7 +1401,7 @@
       <w:pPr>
         <w:pStyle w:val="Heading1"/>
       </w:pPr>
-      <w:bookmarkStart w:id="3" w:name="_Toc375767867"/>
+      <w:bookmarkStart w:id="3" w:name="_Toc375768561"/>
       <w:r>
         <w:lastRenderedPageBreak/>
         <w:t>Gameplay</w:t>
@@ -1414,7 +1413,7 @@
       <w:pPr>
         <w:pStyle w:val="Heading2"/>
       </w:pPr>
-      <w:bookmarkStart w:id="4" w:name="_Toc375767868"/>
+      <w:bookmarkStart w:id="4" w:name="_Toc375768562"/>
       <w:r>
         <w:t>Movement</w:t>
       </w:r>
@@ -1475,7 +1474,7 @@
       <w:pPr>
         <w:pStyle w:val="Heading2"/>
       </w:pPr>
-      <w:bookmarkStart w:id="5" w:name="_Toc375767869"/>
+      <w:bookmarkStart w:id="5" w:name="_Toc375768563"/>
       <w:r>
         <w:t>Combat</w:t>
       </w:r>
@@ -1546,7 +1545,7 @@
       <w:pPr>
         <w:pStyle w:val="Heading2"/>
       </w:pPr>
-      <w:bookmarkStart w:id="6" w:name="_Toc375767870"/>
+      <w:bookmarkStart w:id="6" w:name="_Toc375768564"/>
       <w:r>
         <w:t>Combat Mechanics</w:t>
       </w:r>
@@ -1597,10 +1596,7 @@
     <w:p/>
     <w:p>
       <w:r>
-        <w:t>Running from battle will almost always result in some sort of penalty, and in</w:t>
-      </w:r>
-      <w:r>
-        <w:t xml:space="preserve"> some cases, will be impossible. </w:t>
+        <w:t xml:space="preserve">Running from battle will almost always result in some sort of penalty, and in some cases, will be impossible. </w:t>
       </w:r>
       <w:r>
         <w:t>The escape mechanics are notable because of the presence of permadeath.</w:t>
@@ -1611,7 +1607,7 @@
       <w:pPr>
         <w:pStyle w:val="Heading2"/>
       </w:pPr>
-      <w:bookmarkStart w:id="7" w:name="_Toc375767871"/>
+      <w:bookmarkStart w:id="7" w:name="_Toc375768565"/>
       <w:r>
         <w:t>Permadeath</w:t>
       </w:r>
@@ -1628,7 +1624,7 @@
       <w:pPr>
         <w:pStyle w:val="Heading2"/>
       </w:pPr>
-      <w:bookmarkStart w:id="8" w:name="_Toc375767872"/>
+      <w:bookmarkStart w:id="8" w:name="_Toc375768566"/>
       <w:r>
         <w:t>Monsters</w:t>
       </w:r>
@@ -1653,7 +1649,7 @@
       <w:pPr>
         <w:pStyle w:val="Heading2"/>
       </w:pPr>
-      <w:bookmarkStart w:id="9" w:name="_Toc375767873"/>
+      <w:bookmarkStart w:id="9" w:name="_Toc375768567"/>
       <w:r>
         <w:t>Items</w:t>
       </w:r>
@@ -1663,13 +1659,7 @@
     <w:p>
       <w:r>
         <w:lastRenderedPageBreak/>
-        <w:t xml:space="preserve">Items are </w:t>
-      </w:r>
-      <w:r>
-        <w:t>randomly</w:t>
-      </w:r>
-      <w:r>
-        <w:t xml:space="preserve"> found throughout the world, or</w:t>
+        <w:t>Items are randomly found throughout the world, or</w:t>
       </w:r>
       <w:r>
         <w:t xml:space="preserve"> dropped by defeated monsters and</w:t>
@@ -1697,7 +1687,7 @@
       <w:pPr>
         <w:pStyle w:val="Heading2"/>
       </w:pPr>
-      <w:bookmarkStart w:id="10" w:name="_Toc375767874"/>
+      <w:bookmarkStart w:id="10" w:name="_Toc375768568"/>
       <w:r>
         <w:t>Equipment</w:t>
       </w:r>
@@ -1747,7 +1737,7 @@
       <w:pPr>
         <w:pStyle w:val="Heading1"/>
       </w:pPr>
-      <w:bookmarkStart w:id="11" w:name="_Toc375767875"/>
+      <w:bookmarkStart w:id="11" w:name="_Toc375768569"/>
       <w:r>
         <w:lastRenderedPageBreak/>
         <w:t>The Game Map</w:t>
@@ -1819,7 +1809,7 @@
       <w:pPr>
         <w:pStyle w:val="Heading2"/>
       </w:pPr>
-      <w:bookmarkStart w:id="12" w:name="_Toc375767876"/>
+      <w:bookmarkStart w:id="12" w:name="_Toc375768570"/>
       <w:r>
         <w:t>Dungeons</w:t>
       </w:r>
@@ -1905,7 +1895,7 @@
       <w:pPr>
         <w:pStyle w:val="Heading3"/>
       </w:pPr>
-      <w:bookmarkStart w:id="13" w:name="_Toc375767877"/>
+      <w:bookmarkStart w:id="13" w:name="_Toc375768571"/>
       <w:r>
         <w:t>Ruins</w:t>
       </w:r>
@@ -1937,7 +1927,7 @@
       <w:pPr>
         <w:pStyle w:val="Heading3"/>
       </w:pPr>
-      <w:bookmarkStart w:id="14" w:name="_Toc375767878"/>
+      <w:bookmarkStart w:id="14" w:name="_Toc375768572"/>
       <w:r>
         <w:t>Towers</w:t>
       </w:r>
@@ -1954,7 +1944,7 @@
       <w:pPr>
         <w:pStyle w:val="Heading3"/>
       </w:pPr>
-      <w:bookmarkStart w:id="15" w:name="_Toc375767879"/>
+      <w:bookmarkStart w:id="15" w:name="_Toc375768573"/>
       <w:r>
         <w:t>Forests</w:t>
       </w:r>
@@ -1980,7 +1970,7 @@
       <w:pPr>
         <w:pStyle w:val="Heading3"/>
       </w:pPr>
-      <w:bookmarkStart w:id="16" w:name="_Toc375767880"/>
+      <w:bookmarkStart w:id="16" w:name="_Toc375768574"/>
       <w:r>
         <w:t>Caves</w:t>
       </w:r>
@@ -2006,7 +1996,7 @@
       <w:pPr>
         <w:pStyle w:val="Heading2"/>
       </w:pPr>
-      <w:bookmarkStart w:id="17" w:name="_Toc375767881"/>
+      <w:bookmarkStart w:id="17" w:name="_Toc375768575"/>
       <w:r>
         <w:t>Legendary Dungeons</w:t>
       </w:r>
@@ -2039,7 +2029,7 @@
       <w:pPr>
         <w:pStyle w:val="Heading1"/>
       </w:pPr>
-      <w:bookmarkStart w:id="18" w:name="_Toc375767883"/>
+      <w:bookmarkStart w:id="18" w:name="_Toc375768576"/>
       <w:r>
         <w:lastRenderedPageBreak/>
         <w:t>Server Management</w:t>
@@ -2095,7 +2085,7 @@
       <w:pPr>
         <w:pStyle w:val="Heading2"/>
       </w:pPr>
-      <w:bookmarkStart w:id="19" w:name="_Toc375767884"/>
+      <w:bookmarkStart w:id="19" w:name="_Toc375768577"/>
       <w:r>
         <w:t>Player Accounts</w:t>
       </w:r>
@@ -2112,7 +2102,7 @@
       <w:pPr>
         <w:pStyle w:val="Heading2"/>
       </w:pPr>
-      <w:bookmarkStart w:id="20" w:name="_Toc375767882"/>
+      <w:bookmarkStart w:id="20" w:name="_Toc375768578"/>
       <w:r>
         <w:t>Player Characters</w:t>
       </w:r>
@@ -2148,7 +2138,7 @@
       <w:pPr>
         <w:pStyle w:val="Heading1"/>
       </w:pPr>
-      <w:bookmarkStart w:id="21" w:name="_Toc375767885"/>
+      <w:bookmarkStart w:id="21" w:name="_Toc375768579"/>
       <w:proofErr w:type="spellStart"/>
       <w:r>
         <w:lastRenderedPageBreak/>
@@ -3586,7 +3576,7 @@
 </file>
 
 <file path=customXml/itemProps1.xml><?xml version="1.0" encoding="utf-8"?>
-<ds:datastoreItem xmlns:ds="http://schemas.openxmlformats.org/officeDocument/2006/customXml" ds:itemID="{EFA65783-2D4A-41C9-9EAA-BB9F597DC124}">
+<ds:datastoreItem xmlns:ds="http://schemas.openxmlformats.org/officeDocument/2006/customXml" ds:itemID="{8B525BCC-EFF2-45FD-A00C-C83547727E44}">
   <ds:schemaRefs>
     <ds:schemaRef ds:uri="http://schemas.openxmlformats.org/officeDocument/2006/bibliography"/>
   </ds:schemaRefs>

</xml_diff>